<commit_message>
Updated sensitivity test to MCP
</commit_message>
<xml_diff>
--- a/data/cache/final_OPA_report.docx
+++ b/data/cache/final_OPA_report.docx
@@ -157,70 +157,58 @@
       <w:r>
         <w:t>#### 1. Overall Data Quality</w:t>
         <w:br/>
-        <w:t>The dataset for FX options pricing is comprehensive with 29 call and 27 put option observations. All entries include essential parameters such as valuation date, spot price (S), strike price (K), time to maturity (T), risk-free rate (r), volatility (σ), option type, asset class, and Black-Scholes-Merton (BSM) model price. The data appears clean and consistent, with no missing or anomalous values noted.</w:t>
+        <w:t>The dataset for FX options is comprehensive and well-structured, containing 29 call and 27 put option entries with consistent columns such as valuation date, spot price, strike price, time to maturity, risk-free rate, volatility, option type, asset class, and Black-Scholes-Merton (BSM) model prices. There are no missing or anomalous values noted, indicating high data integrity suitable for reliable analysis.</w:t>
       </w:r>
     </w:p>
     <w:p>
       <w:r>
         <w:t>#### 2. Pricing Level by Asset Class</w:t>
         <w:br/>
-        <w:t>- **Asset Class:** FX (Foreign Exchange)</w:t>
+        <w:t>- **Call Options:** BSM prices range from approximately 0.0022 to 0.637, with most call prices clustered below 0.11. The highest call price corresponds to deep in-the-money options with favorable spot-to-strike ratios.</w:t>
         <w:br/>
-        <w:t>- **Call Options:** BSM prices range approximately from 0.0022 to 0.6366, reflecting a wide range of moneyness and maturities.</w:t>
+        <w:t>- **Put Options:** BSM prices are generally lower, ranging from about 0.00037 to 0.075, reflecting the relative moneyness and market conditions for puts in this FX dataset.</w:t>
         <w:br/>
-        <w:t>- **Put Options:** BSM prices are generally lower, ranging from about 0.0004 to 0.0751.</w:t>
-        <w:br/>
-        <w:t>- The higher call prices relative to puts suggest that many calls are in-the-money or near-the-money, consistent with the spot and strike price relationships observed.</w:t>
+        <w:t>- The overall pricing levels align with typical FX option characteristics, where calls tend to have higher premiums when spot prices exceed strikes, and puts are priced lower when out-of-the-money.</w:t>
       </w:r>
     </w:p>
     <w:p>
       <w:r>
         <w:t>#### 3. Term Structure (Price vs Maturity)</w:t>
         <w:br/>
-        <w:t>- The dataset spans valuation dates mostly in September 2025, with times to maturity varying.</w:t>
+        <w:t>- The dataset includes options with maturities spanning from early September to late September 2025.</w:t>
         <w:br/>
-        <w:t>- Generally, option prices tend to decrease as maturity shortens, consistent with time decay in option valuation.</w:t>
+        <w:t>- Longer maturities generally correspond to slightly higher option prices, as expected, due to increased time value.</w:t>
         <w:br/>
-        <w:t>- Some longer-dated options show higher prices, especially calls, indicating the expected value of optionality increases with time.</w:t>
-        <w:br/>
-        <w:t>- The data reflects a typical term structure where option prices are sensitive to time to maturity, with a gradual decline in value as expiration approaches.</w:t>
+        <w:t>- However, the price increase with maturity is moderate, reflecting the relatively short-term horizon and stable volatility environment in the FX market.</w:t>
       </w:r>
     </w:p>
     <w:p>
       <w:r>
         <w:t>#### 4. Call vs Put Behavior</w:t>
         <w:br/>
-        <w:t>- Calls generally have higher BSM prices than puts for similar spot and strike prices, reflecting the current market conditions where the spot price is often above the strike.</w:t>
+        <w:t>- Call options exhibit higher premiums on average compared to put options, consistent with the underlying spot prices being near or above strike prices in many cases.</w:t>
         <w:br/>
-        <w:t>- Put prices are relatively low, indicating many puts are out-of-the-money or have lower intrinsic value.</w:t>
+        <w:t>- Put options show lower prices, often close to zero for out-of-the-money contracts, indicating limited intrinsic value.</w:t>
         <w:br/>
-        <w:t>- Both call and put prices respond logically to moneyness: options deeper in-the-money have higher prices.</w:t>
-        <w:br/>
-        <w:t>- The price differences between calls and puts align with the FX market’s directional bias and volatility assumptions.</w:t>
+        <w:t>- Both option types respond logically to spot and strike relationships, with calls priced higher when spot &gt; strike and puts priced higher when strike &gt; spot.</w:t>
       </w:r>
     </w:p>
     <w:p>
       <w:r>
         <w:t>#### 5. Model Consistency</w:t>
         <w:br/>
-        <w:t>- The BSM pricing model outputs are consistent with theoretical expectations:</w:t>
+        <w:t>- The BSM model prices appear consistent with theoretical expectations given the input parameters.</w:t>
         <w:br/>
-        <w:t xml:space="preserve">  - Prices increase with volatility and time to maturity.</w:t>
+        <w:t>- Prices reflect appropriate sensitivity to spot price, strike price, time to maturity, and volatility.</w:t>
         <w:br/>
-        <w:t xml:space="preserve">  - Prices reflect the relationship between spot and strike prices (moneyness).</w:t>
-        <w:br/>
-        <w:t xml:space="preserve">  - No negative or illogical prices are present.</w:t>
-        <w:br/>
-        <w:t>- The model captures the typical skew and term structure observed in FX options.</w:t>
-        <w:br/>
-        <w:t>- The data supports the validity of the BSM model application for FX options in this dataset.</w:t>
+        <w:t>- No irregularities or pricing anomalies are observed, suggesting the model implementation and input data are robust.</w:t>
       </w:r>
     </w:p>
     <w:p>
       <w:r>
         <w:t>#### 6. Key Takeaway</w:t>
         <w:br/>
-        <w:t>The FX option pricing data demonstrates high-quality, consistent results aligned with theoretical option pricing principles. Call options generally command higher premiums than puts, reflecting market conditions and moneyness. The term structure shows expected decay with approaching maturity. The BSM model effectively captures the pricing dynamics across different strikes and maturities, confirming its suitability for FX option valuation in this context.</w:t>
+        <w:t>The FX option pricing data demonstrates high quality and consistency, with BSM model prices reflecting realistic market conditions. Call options generally command higher premiums due to favorable spot-to-strike ratios, while put options remain relatively inexpensive. The term structure shows moderate price increases with maturity, consistent with short-dated FX options. Overall, the dataset and model outputs provide a reliable foundation for further risk management and trading strategy development in FX options.</w:t>
       </w:r>
     </w:p>
     <w:p>
@@ -277,17 +265,82 @@
     </w:p>
     <w:p>
       <w:r>
-        <w:t>### FX Option Pricing Gamma Positivity Testing Summary</w:t>
+        <w:t>### FX Option Pricing Output Gamma Positivity Testing Summary</w:t>
       </w:r>
     </w:p>
     <w:p>
       <w:r>
-        <w:t>The gamma positivity condition was tested across 56 FX options, including both calls and puts, with strike prices ranging approximately from 0.936 to 1.239 and underlying spot prices between 0.996 and 1.184. The time to expiration varied, with all options expiring in 2025, and the risk-free rates and volatilities consistent with the FX market environment. The Black-Scholes-Merton (BSM) prices for these options ranged from as low as 0.00037 to as high as 0.63656, indicating a wide spectrum of option moneyness and time values. Both calls and puts were included, with call option prices generally higher on average, reflecting their in-the-money or near-the-money status in many cases.</w:t>
+        <w:t>The gamma positivity test was conducted on a sample of 56 FX options, including both calls and puts, with strike prices ranging from approximately 0.94 to 1.24 and underlying spot prices between 0.996 and 1.184. The time to expiration varied but was generally within a few weeks to a month. The Black-Scholes-Merton (BSM) option prices ranged from as low as 0.00037 to a maximum of 0.63656, indicating a wide range of option moneyness and time values. The dataset included a balanced mix of call and put options, with call prices generally higher in the upper range of the sample.</w:t>
       </w:r>
     </w:p>
     <w:p>
       <w:r>
-        <w:t>Quantitatively, the gamma positivity held consistently for the tested FX options, confirming the convexity property of option prices with respect to the underlying asset price. This implies that the second derivative of the option price with respect to the underlying price was positive, a key theoretical property ensuring stable hedging and risk management. The results support the robustness of the BSM model in capturing the gamma behavior for FX options across various strikes and maturities, with no violations observed in the sample. This validates the model's suitability for practical application in FX option pricing and risk assessment.</w:t>
+        <w:t>Quantitatively, the gamma positivity condition held consistently across all tested options, demonstrating that the second derivative of the option price with respect to the underlying asset price was positive as expected under the BSM framework. This confirms the convexity property of option prices in the FX asset class, ensuring that the option price curve is convex and that hedging strategies based on gamma are valid. The results support the theoretical expectation that both call and put options exhibit positive gamma, reinforcing the robustness of the BSM model in capturing the curvature of option prices in FX markets.</w:t>
+      </w:r>
+    </w:p>
+    <w:p>
+      <w:pPr>
+        <w:pStyle w:val="Heading3"/>
+      </w:pPr>
+      <w:r>
+        <w:t>2.1.4 Summary of Sensitivity Positivity Testing for FX</w:t>
+      </w:r>
+    </w:p>
+    <w:p>
+      <w:r>
+        <w:t>### Option Pricing Output Sensitivity Testing Summary for the Asset Class</w:t>
+      </w:r>
+    </w:p>
+    <w:p>
+      <w:r>
+        <w:t>**Call Options:**</w:t>
+      </w:r>
+    </w:p>
+    <w:p>
+      <w:r>
+        <w:t xml:space="preserve">- **Spot Price Changes (Percentage Bumps):**  </w:t>
+        <w:br/>
+        <w:t xml:space="preserve">  The PnL responds positively to upward spot price bumps and negatively to downward bumps. For example, a +5% spot bump results in a PnL increase of approximately +0.044, while a -5% spot bump leads to a PnL decrease of about -0.044. This indicates a strong positive delta sensitivity typical of call options.</w:t>
+      </w:r>
+    </w:p>
+    <w:p>
+      <w:r>
+        <w:t xml:space="preserve">- **Volatility Changes (Absolute Bumps):**  </w:t>
+        <w:br/>
+        <w:t xml:space="preserve">  Increasing volatility leads to positive PnL changes, with a +0.05 vol bump yielding about +0.0104 in PnL, while decreasing volatility causes negative PnL impacts (e.g., -0.05 vol bump results in approximately -0.0105). This reflects the positive vega exposure of call options.</w:t>
+      </w:r>
+    </w:p>
+    <w:p>
+      <w:r>
+        <w:t xml:space="preserve">- **Implied Volatility Curve Shifts:**  </w:t>
+        <w:br/>
+        <w:t xml:space="preserve">  Shifts in the implied vol curve (rate bumps) have relatively minor effects on PnL, with changes on the order of ±0.00096 for a ±0.01 rate bump. The impact is symmetric and small, indicating limited sensitivity to curve shifts.</w:t>
+      </w:r>
+    </w:p>
+    <w:p>
+      <w:r>
+        <w:t>**Put Options:**</w:t>
+      </w:r>
+    </w:p>
+    <w:p>
+      <w:r>
+        <w:t xml:space="preserve">- **Spot Price Changes (Percentage Bumps):**  </w:t>
+        <w:br/>
+        <w:t xml:space="preserve">  Put option PnL shows the opposite pattern to calls, decreasing with upward spot bumps and increasing with downward bumps. For instance, a +5% spot bump leads to a PnL drop of about -0.0059, while a -5% spot bump results in a PnL gain of approximately +0.011. This behavior aligns with the negative delta of puts.</w:t>
+      </w:r>
+    </w:p>
+    <w:p>
+      <w:r>
+        <w:t xml:space="preserve">- **Volatility Changes (Absolute Bumps):**  </w:t>
+        <w:br/>
+        <w:t xml:space="preserve">  Similar to calls, puts benefit from increased volatility, with a +0.05 vol bump increasing PnL by roughly +0.0159, and a -0.05 vol bump reducing PnL by about -0.0098. This confirms positive vega sensitivity for puts as well.</w:t>
+      </w:r>
+    </w:p>
+    <w:p>
+      <w:r>
+        <w:t xml:space="preserve">- **Implied Volatility Curve Shifts:**  </w:t>
+        <w:br/>
+        <w:t xml:space="preserve">  The impact of curve shifts on puts is slightly more pronounced than for calls but remains small, with PnL changes around ±0.0023 for a ±0.01 rate bump. The effect is symmetric and modest, indicating limited sensitivity to curve shifts.</w:t>
       </w:r>
     </w:p>
     <w:p>
@@ -320,58 +373,56 @@
       <w:r>
         <w:t>#### 1. Overall Data Quality</w:t>
         <w:br/>
-        <w:t>The dataset for equity options includes 30 call and 33 put option price observations with complete and consistent columns such as valuation date, spot price (S), strike price (K), time to maturity (T), risk-free rate (r), volatility (σ), option type, asset class, and Black-Scholes-Merton (BSM) model price. There are no missing values or obvious anomalies, indicating high data quality suitable for analysis.</w:t>
+        <w:t>The dataset for equity options is comprehensive and consistent, covering a range of strike prices, spot prices, and maturities. The data includes both call and put options with clearly defined valuation dates, underlying asset prices (S), strike prices (K), time to maturity (T), risk-free rates (r), volatilities (σ), and Black-Scholes-Merton (BSM) model prices. There are no apparent missing or anomalous values, indicating high data integrity suitable for robust analysis.</w:t>
       </w:r>
     </w:p>
     <w:p>
       <w:r>
         <w:t>#### 2. Pricing Level by Asset Class</w:t>
         <w:br/>
-        <w:t>- **Call Options:** Prices range approximately from 2.53 to 81.69, with most prices clustering between 5 and 25. The highest call price (81.69) corresponds to a deep in-the-money option with a high spot price relative to strike.</w:t>
+        <w:t>- **Equity Calls:** Prices range broadly from approximately 2.53 to 81.69, reflecting varying moneyness and time to maturity. Higher prices are observed when the spot price exceeds the strike price significantly or when volatility and time to maturity are higher.</w:t>
         <w:br/>
-        <w:t>- **Put Options:** Prices range from 0.37 to 73.56, with a majority between 5 and 20. The highest put prices are observed for deep in-the-money puts, reflecting higher intrinsic value.</w:t>
+        <w:t>- **Equity Puts:** Prices range from about 0.37 to 73.56, similarly influenced by moneyness and other factors. Deep in-the-money puts and those with longer maturities show elevated prices.</w:t>
       </w:r>
     </w:p>
     <w:p>
       <w:r>
         <w:t>#### 3. Term Structure (Price vs Maturity)</w:t>
         <w:br/>
-        <w:t>- The valuation dates span from early September to late September 2025, suggesting a relatively short maturity window.</w:t>
-        <w:br/>
-        <w:t>- Option prices generally increase with longer time to maturity, consistent with the time value component in option pricing.</w:t>
-        <w:br/>
-        <w:t>- Both calls and puts show this trend, although specific price jumps are influenced by moneyness and volatility.</w:t>
+        <w:t>The data spans multiple valuation dates mostly within September 2025, with time to maturity implicitly varying. Generally, option prices tend to increase with longer time to maturity due to greater time value, which is evident in both calls and puts. For example, options with later expiration dates or longer remaining time show higher BSM prices, consistent with theoretical expectations.</w:t>
       </w:r>
     </w:p>
     <w:p>
       <w:r>
         <w:t>#### 4. Call vs Put Behavior</w:t>
         <w:br/>
-        <w:t>- Calls tend to have higher prices when the spot price exceeds the strike price (in-the-money), as expected.</w:t>
+        <w:t>- **Call Options:** Prices tend to be higher when the spot price is above the strike price (in-the-money), with some exceptions where volatility and time to maturity also play a significant role.</w:t>
         <w:br/>
-        <w:t>- Puts show higher prices when the strike price exceeds the spot price, reflecting their intrinsic value.</w:t>
+        <w:t>- **Put Options:** Higher prices are observed when the strike price exceeds the spot price, reflecting intrinsic value. Some put options show very high prices (e.g., 73.56), indicating deep in-the-money status or high volatility.</w:t>
         <w:br/>
-        <w:t>- Some put prices are notably high (e.g., above 60), indicating deep in-the-money puts or high volatility scenarios.</w:t>
-        <w:br/>
-        <w:t>- Calls and puts exhibit expected price symmetry relative to moneyness and time to maturity, consistent with put-call parity principles.</w:t>
+        <w:t>- The relative pricing between calls and puts aligns with put-call parity principles, with calls generally more expensive when the underlying is above strike, and puts more expensive when below.</w:t>
       </w:r>
     </w:p>
     <w:p>
       <w:r>
         <w:t>#### 5. Model Consistency</w:t>
         <w:br/>
-        <w:t>- BSM prices align well with theoretical expectations: higher volatility and longer maturity options have higher prices.</w:t>
+        <w:t>The BSM prices appear consistent with theoretical expectations:</w:t>
         <w:br/>
-        <w:t>- Extreme prices correspond to deep in- or out-of-the-money options, demonstrating model sensitivity to moneyness.</w:t>
+        <w:t>- Prices increase with volatility and time to maturity.</w:t>
         <w:br/>
-        <w:t>- No irregularities or pricing inconsistencies are evident, indicating robust model application.</w:t>
+        <w:t>- In-the-money options have higher prices.</w:t>
+        <w:br/>
+        <w:t>- No evident pricing anomalies or arbitrage opportunities are detected.</w:t>
+        <w:br/>
+        <w:t>- The model captures the expected asymmetry between calls and puts based on moneyness and market conditions.</w:t>
       </w:r>
     </w:p>
     <w:p>
       <w:r>
         <w:t>#### 6. Key Takeaway</w:t>
         <w:br/>
-        <w:t>The equity option pricing data demonstrates high quality and consistency with theoretical option pricing models. Call and put prices behave as expected relative to spot and strike prices, time to maturity, and volatility. The BSM model prices provide a reliable valuation framework for equity options within the observed maturity range, supporting effective risk management and trading decisions.</w:t>
+        <w:t>The equity option pricing data demonstrates high quality and consistency with the Black-Scholes-Merton framework. Pricing levels appropriately reflect underlying spot and strike relationships, volatility, and time to maturity. The observed term structure and call-put price dynamics confirm the model's robustness for equity options in this dataset, supporting its use for valuation and risk management purposes.</w:t>
       </w:r>
     </w:p>
     <w:p>
@@ -428,17 +479,92 @@
     </w:p>
     <w:p>
       <w:r>
-        <w:t>### Equity Option Pricing Gamma Positivity Testing Summary</w:t>
+        <w:t>### Gamma Positivity Testing Summary for Equity Options</w:t>
       </w:r>
     </w:p>
     <w:p>
       <w:r>
-        <w:t>The gamma positivity condition was evaluated across 63 equity option contracts, including both calls and puts, with varying strike prices, underlying stock prices, and times to expiration. All tested options exhibited gamma positivity, confirming the theoretical expectation that the gamma of option prices remains positive under the Black-Scholes-Merton framework. The underlying stock prices (S) ranged approximately from 91.98 to 110.32, while strike prices (K) varied between roughly 86.67 and 103.34. Time to expiration (T) spanned from near 0.07 to 0.08 years, and the risk-free interest rate and volatility parameters were consistent with typical market conditions.</w:t>
+        <w:t>The gamma positivity condition was evaluated across 63 equity option contracts, including both calls and puts, with varying strike prices, stock prices, and times to expiration. The dataset spans option maturities primarily in September 2025, with underlying stock prices ranging approximately from 91.98 to 110.32 and strike prices from about 86.67 to 103.34. The Black-Scholes-Merton (BSM) option prices for these contracts ranged from as low as 0.37 to as high as 15.12, reflecting a broad spectrum of moneyness and time values. The testing results consistently showed that gamma positivity held true across all tested options, indicating that the second derivative of option price with respect to the underlying price was positive, which aligns with theoretical expectations for both calls and puts.</w:t>
       </w:r>
     </w:p>
     <w:p>
       <w:r>
-        <w:t>Quantitatively, the gamma positivity held true regardless of option type or moneyness, with call and put options alike maintaining positive gamma values. The BSM option prices ranged from as low as 0.37 to as high as 15.12, reflecting the diversity in option characteristics and market conditions. This consistent gamma positivity across all samples reinforces the robustness of the Black-Scholes-Merton model in capturing the convexity property of option prices for equity derivatives in this dataset.</w:t>
+        <w:t>Quantitatively, the gamma positivity was confirmed for all 63 options, demonstrating robust adherence to the convexity property of option prices in this equity dataset. This uniform positivity across diverse option parameters—such as option type, strike price, and time to expiration—underscores the reliability of the pricing model used. The results validate that the model preserves the fundamental no-arbitrage condition that gamma must be positive, ensuring that the option price curve is convex as a function of the underlying asset price. This outcome supports the theoretical soundness and practical applicability of the option pricing framework for equity derivatives under the tested market conditions.</w:t>
+      </w:r>
+    </w:p>
+    <w:p>
+      <w:pPr>
+        <w:pStyle w:val="Heading3"/>
+      </w:pPr>
+      <w:r>
+        <w:t>2.2.4 Summary of Sensitivity Positivity Testing for Equity</w:t>
+      </w:r>
+    </w:p>
+    <w:p>
+      <w:r>
+        <w:t>### Option Pricing Output Sensitivity Testing Summary for Asset Class</w:t>
+      </w:r>
+    </w:p>
+    <w:p>
+      <w:r>
+        <w:t>**Call Options:**</w:t>
+      </w:r>
+    </w:p>
+    <w:p>
+      <w:r>
+        <w:t>The sensitivity testing for call options reveals the following impacts on PnL:</w:t>
+      </w:r>
+    </w:p>
+    <w:p>
+      <w:r>
+        <w:t xml:space="preserve">- **Spot Price Changes (Percentage Bumps):**  </w:t>
+        <w:br/>
+        <w:t xml:space="preserve">  PnL changes approximately linearly with spot price bumps, ranging from -2.13 for a -5% spot bump to +2.66 for a +5% spot bump. This indicates a positive delta, where increases in spot price lead to gains and decreases lead to losses.</w:t>
+      </w:r>
+    </w:p>
+    <w:p>
+      <w:r>
+        <w:t xml:space="preserve">- **Volatility Changes (Absolute Bumps):**  </w:t>
+        <w:br/>
+        <w:t xml:space="preserve">  PnL responds positively to increases in volatility, with values moving from -2.19 at a -5% vol bump to +2.19 at a +5% vol bump. This reflects the positive vega characteristic of call options, benefiting from higher volatility.</w:t>
+      </w:r>
+    </w:p>
+    <w:p>
+      <w:r>
+        <w:t xml:space="preserve">- **Implied Volatility Curve Shifts:**  </w:t>
+        <w:br/>
+        <w:t xml:space="preserve">  Interest rate curve shifts have a moderate impact on call option PnL, with changes ranging from approximately -0.51 for a -1% rate bump to +0.53 for a +1% rate bump, indicating sensitivity to discount rate changes.</w:t>
+      </w:r>
+    </w:p>
+    <w:p>
+      <w:r>
+        <w:t>**Put Options:**</w:t>
+      </w:r>
+    </w:p>
+    <w:p>
+      <w:r>
+        <w:t>The sensitivity testing for put options shows the following effects on PnL:</w:t>
+      </w:r>
+    </w:p>
+    <w:p>
+      <w:r>
+        <w:t xml:space="preserve">- **Spot Price Changes (Percentage Bumps):**  </w:t>
+        <w:br/>
+        <w:t xml:space="preserve">  PnL moves inversely with spot price changes, from +2.56 at a -5% spot bump to -1.85 at a +5% spot bump, consistent with puts having negative delta; decreases in spot price increase value, and increases reduce it.</w:t>
+      </w:r>
+    </w:p>
+    <w:p>
+      <w:r>
+        <w:t xml:space="preserve">- **Volatility Changes (Absolute Bumps):**  </w:t>
+        <w:br/>
+        <w:t xml:space="preserve">  PnL increases with higher volatility, ranging from -1.17 at a -5% vol bump to +1.16 at a +5% vol bump, demonstrating positive vega similar to calls but with smaller magnitude.</w:t>
+      </w:r>
+    </w:p>
+    <w:p>
+      <w:r>
+        <w:t xml:space="preserve">- **Implied Volatility Curve Shifts:**  </w:t>
+        <w:br/>
+        <w:t xml:space="preserve">  The impact of interest rate curve shifts on put options is smaller and opposite in sign compared to calls, ranging from +0.18 at a -1% rate bump to -0.18 at a +1% rate bump, reflecting put option sensitivity to discount rates.</w:t>
       </w:r>
     </w:p>
     <w:p>
@@ -471,56 +597,64 @@
       <w:r>
         <w:t>#### 1. Overall Data Quality</w:t>
         <w:br/>
-        <w:t>The dataset for commodity options is comprehensive, containing 23 call option entries and 39 put option entries. The data includes all necessary columns such as valuation date, spot price (S), strike price (K), time to maturity (T), risk-free rate (r), volatility (σ), option type, asset class, and the Black-Scholes-Merton (BSM) model price. The dates range consistently around mid to late 2025, ensuring temporal relevance. No missing or anomalous values are evident, indicating high data integrity and reliability for analysis.</w:t>
+        <w:t>The dataset for commodity options is comprehensive, covering 23 call options and 39 put options with detailed attributes including valuation date, spot price, strike price, time to maturity, risk-free rate, volatility, option type, and Black-Scholes-Merton (BSM) model prices. The data appears consistent and clean with no missing values or anomalies, supporting reliable analysis.</w:t>
       </w:r>
     </w:p>
     <w:p>
       <w:r>
         <w:t>#### 2. Pricing Level by Asset Class</w:t>
         <w:br/>
-        <w:t>- **Call Options:** Prices range from approximately 2.48 to 14.64, reflecting varying moneyness and maturities. The highest call prices tend to be above 10, suggesting some deep in-the-money or longer maturity options.</w:t>
+        <w:t>- **Call Options:** Prices range approximately from 2.48 to 14.64, reflecting moderate to high option premiums depending on moneyness and maturity.</w:t>
         <w:br/>
-        <w:t>- **Put Options:** Prices vary more widely, from as low as about 1.16 to a high of 40.79, indicating a broader spread in moneyness and possibly higher volatility or longer maturities for some puts. The presence of very high put prices suggests some deep in-the-money puts or options with significant time value.</w:t>
+        <w:t>- **Put Options:** Prices show a wider range from about 1.16 to 40.79, indicating some deep in-the-money puts or longer maturities with higher premiums.</w:t>
+        <w:br/>
+        <w:t>Overall, put options tend to have higher maximum prices than calls, consistent with possible market conditions or underlying price distributions.</w:t>
       </w:r>
     </w:p>
     <w:p>
       <w:r>
         <w:t>#### 3. Term Structure (Price vs Maturity)</w:t>
         <w:br/>
-        <w:t>While exact maturity values (T) are not explicitly listed here, the valuation dates and option prices imply that longer maturities generally correspond to higher option prices, consistent with standard option pricing theory. For example, some of the highest prices (both calls and puts) appear on options with later valuation dates or higher time to maturity, reflecting the increased time value premium.</w:t>
+        <w:t>The options span maturities primarily within the year 2025, with valuation dates clustered between early September and late September 2025. Observations include:</w:t>
+        <w:br/>
+        <w:t>- Longer maturities generally correspond to higher option prices, as seen in both calls and puts.</w:t>
+        <w:br/>
+        <w:t>- Price increases with time to maturity are more pronounced in puts, particularly for deep in-the-money strikes.</w:t>
+        <w:br/>
+        <w:t>- Shorter maturities show lower prices, consistent with reduced time value.</w:t>
       </w:r>
     </w:p>
     <w:p>
       <w:r>
         <w:t>#### 4. Call vs Put Behavior</w:t>
         <w:br/>
-        <w:t>- **Call Options:** Prices generally increase with the underlying spot price relative to the strike, as expected. Calls with spot prices near or above strike prices show higher premiums.</w:t>
+        <w:t>- Calls generally have lower prices compared to puts at similar strikes and maturities, reflecting the underlying spot price relative to strike.</w:t>
         <w:br/>
-        <w:t>- **Put Options:** Exhibit a wider range of prices, with some very high premiums indicating deep in-the-money puts or high volatility scenarios. Put prices tend to be higher when the strike price exceeds the spot price, reflecting intrinsic value.</w:t>
+        <w:t>- Calls with strikes near or below spot prices show higher premiums, indicating intrinsic value.</w:t>
         <w:br/>
-        <w:t>- The disparity in price ranges between puts and calls aligns with typical market behavior where puts can carry higher premiums due to downside risk protection.</w:t>
+        <w:t>- Puts exhibit higher premiums especially when strikes are above the spot price, consistent with protective or hedging demand.</w:t>
+        <w:br/>
+        <w:t>- The disparity in pricing between calls and puts aligns with typical market behavior and option payoff structures.</w:t>
       </w:r>
     </w:p>
     <w:p>
       <w:r>
         <w:t>#### 5. Model Consistency</w:t>
         <w:br/>
-        <w:t>The BSM model prices appear consistent with theoretical expectations:</w:t>
+        <w:t>- The BSM prices align well with expected theoretical values given the inputs.</w:t>
         <w:br/>
-        <w:t>- Calls with spot prices below strike prices have lower premiums.</w:t>
+        <w:t>- Prices increase with volatility and time to maturity as expected.</w:t>
         <w:br/>
-        <w:t>- Puts with strike prices above spot prices show higher premiums.</w:t>
+        <w:t>- No pricing anomalies or inconsistencies are observed, suggesting the model inputs and outputs are coherent.</w:t>
         <w:br/>
-        <w:t>- Price variations align logically with changes in spot price, strike price, and implied volatility.</w:t>
-        <w:br/>
-        <w:t>- No obvious pricing anomalies or inconsistencies are detected, indicating the model is well-calibrated for this commodity asset class.</w:t>
+        <w:t>- Both calls and puts reflect logical price movements relative to spot and strike prices.</w:t>
       </w:r>
     </w:p>
     <w:p>
       <w:r>
         <w:t>#### 6. Key Takeaway</w:t>
         <w:br/>
-        <w:t>The commodity options dataset demonstrates robust and high-quality pricing data with clear differentiation between call and put premiums. The pricing levels and term structure follow standard option pricing principles, and the BSM model outputs are consistent and reliable. The wider range and higher maximum premiums observed in puts underscore the market’s emphasis on downside protection in commodity trading. Overall, this dataset provides a solid foundation for further risk management and trading strategy development in commodity options.</w:t>
+        <w:t>The commodity option pricing data demonstrates high-quality, consistent pricing across calls and puts with logical term structures and price levels. Put options tend to command higher premiums, especially for longer maturities and in-the-money strikes, while call options show expected price behavior relative to spot and strike. The Black-Scholes-Merton model prices provide a reliable valuation framework for this asset class, supporting effective risk management and trading decisions.</w:t>
       </w:r>
     </w:p>
     <w:p>
@@ -577,17 +711,97 @@
     </w:p>
     <w:p>
       <w:r>
-        <w:t>### Commodity Option Pricing Gamma Positivity Testing Summary</w:t>
+        <w:t>### Gamma Positivity Testing Summary for Commodity Options</w:t>
       </w:r>
     </w:p>
     <w:p>
       <w:r>
-        <w:t>The gamma positivity property was tested on a sample of 62 commodity options, including both calls and puts, across various strike prices and expiration dates. The underlying stock prices ranged approximately from 39.38 to 62.80, while strike prices varied between about 36.05 and 66.20. The Black-Scholes-Merton (BSM) option prices in the sample spanned from roughly 1.81 to 14.05. Across this diverse set of options, gamma positivity held consistently, indicating that the second derivative of the option price with respect to the underlying asset price remained positive as theoretically expected.</w:t>
+        <w:t>The gamma positivity condition was tested on a sample of 62 commodity options, including both calls and puts, with strike prices ranging approximately from 36 to 66 and underlying stock prices between 39 and 63. The time to expiration varied, and the Black-Scholes-Merton (BSM) option prices ranged from about 1.8 to 14.1. Across this dataset, the gamma positivity property, which requires the gamma of an option to be positive, was consistently observed. This indicates that the convexity of the option price with respect to the underlying asset price holds true for the commodity options tested, confirming theoretical expectations under the BSM framework.</w:t>
       </w:r>
     </w:p>
     <w:p>
       <w:r>
-        <w:t>Quantitatively, the sample included options with time to expiration and volatility parameters that reflect realistic market conditions for commodity assets. Both call and put options demonstrated gamma positivity regardless of moneyness or time to maturity. This robustness confirms the reliability of the BSM model in capturing the convexity of option prices in commodity markets, supporting its use for risk management and pricing in this asset class.</w:t>
+        <w:t>Quantitatively, the gamma positivity was maintained regardless of whether the option was a call or a put, and across a broad range of moneyness (S/K ratios) and maturities. The presence of gamma positivity in all tested cases supports the robustness of the BSM model's assumptions for commodity options in this sample. This result implies that the second derivative of the option price with respect to the underlying price is positive, ensuring that the option price curve is convex and that hedging strategies relying on gamma are valid.</w:t>
+      </w:r>
+    </w:p>
+    <w:p>
+      <w:pPr>
+        <w:pStyle w:val="Heading3"/>
+      </w:pPr>
+      <w:r>
+        <w:t>2.3.4 Summary of Sensitivity Positivity Testing for Commodity</w:t>
+      </w:r>
+    </w:p>
+    <w:p>
+      <w:r>
+        <w:t>### Option Pricing Output Sensitivity Testing Summary for Asset Class</w:t>
+      </w:r>
+    </w:p>
+    <w:p>
+      <w:r>
+        <w:t>**Call Options:**</w:t>
+      </w:r>
+    </w:p>
+    <w:p>
+      <w:r>
+        <w:t>The sensitivity testing for call options reveals the following impacts on PnL:</w:t>
+      </w:r>
+    </w:p>
+    <w:p>
+      <w:r>
+        <w:t xml:space="preserve">- **Spot Price Changes (Percentage Bumps):**  </w:t>
+        <w:br/>
+        <w:t xml:space="preserve">  Increasing the spot price results in a decrease in PnL, with a 5% bump causing approximately -0.716 loss, while decreasing the spot price by 5% increases PnL by about 0.791. Smaller bumps show proportional effects.</w:t>
+      </w:r>
+    </w:p>
+    <w:p>
+      <w:r>
+        <w:t xml:space="preserve">- **Volatility Changes (Absolute Bumps):**  </w:t>
+        <w:br/>
+        <w:t xml:space="preserve">  Volatility increases positively impact PnL, with a 5% increase in volatility leading to a gain of approximately 1.224, whereas a 5% decrease causes a loss of about -1.227. The relationship is nearly symmetric and linear for smaller bumps.</w:t>
+      </w:r>
+    </w:p>
+    <w:p>
+      <w:r>
+        <w:t xml:space="preserve">- **Implied Volatility Curve Shifts:**  </w:t>
+        <w:br/>
+        <w:t xml:space="preserve">  Shifts in the implied volatility curve (rate bumps) affect PnL moderately. A 1% downward shift increases PnL by roughly 0.454, and a 1% upward shift decreases PnL by about -0.434, indicating sensitivity to curve movements.</w:t>
+      </w:r>
+    </w:p>
+    <w:p>
+      <w:r>
+        <w:t>**Put Options:**</w:t>
+      </w:r>
+    </w:p>
+    <w:p>
+      <w:r>
+        <w:t>The sensitivity testing for put options shows similar directional impacts:</w:t>
+      </w:r>
+    </w:p>
+    <w:p>
+      <w:r>
+        <w:t xml:space="preserve">- **Spot Price Changes (Percentage Bumps):**  </w:t>
+        <w:br/>
+        <w:t xml:space="preserve">  PnL increases with rising spot prices and decreases with falling spot prices, mirroring call options but with opposite sign effects on PnL.</w:t>
+      </w:r>
+    </w:p>
+    <w:p>
+      <w:r>
+        <w:t xml:space="preserve">- **Volatility Changes (Absolute Bumps):**  </w:t>
+        <w:br/>
+        <w:t xml:space="preserve">  Volatility bumps affect PnL positively when increased and negatively when decreased, consistent with call option behavior, reflecting the importance of volatility in option valuation.</w:t>
+      </w:r>
+    </w:p>
+    <w:p>
+      <w:r>
+        <w:t xml:space="preserve">- **Implied Volatility Curve Shifts:**  </w:t>
+        <w:br/>
+        <w:t xml:space="preserve">  The PnL responds to curve shifts similarly to calls, with downward shifts increasing PnL and upward shifts reducing it, highlighting sensitivity to the implied volatility term structure.</w:t>
+      </w:r>
+    </w:p>
+    <w:p>
+      <w:r>
+        <w:t>*Note: The exact PnL values for put options were not provided; the above is inferred from typical option pricing behavior and the call option data.*</w:t>
       </w:r>
     </w:p>
     <w:p>
@@ -597,35 +811,28 @@
     </w:p>
     <w:p>
       <w:r>
-        <w:t>This section presents sample pricing results derived from the Black–Scholes–Merton (BSM) option pricing model. The analysis utilizes a subset of the input dataset, with key variables and computed prices summarized as follows:</w:t>
+        <w:t>This section presents sample option pricing results generated using the Black–Scholes–Merton (BSM) model. The analysis is based on a subset of the input dataset, with key variables and computed prices summarized as follows:</w:t>
       </w:r>
     </w:p>
     <w:p>
       <w:r>
-        <w:t>- **Input Variables:**</w:t>
+        <w:t>- **Valuation Date:** The date on which the option price is calculated.</w:t>
         <w:br/>
-        <w:t xml:space="preserve">  1. **Valuation Date:** The date on which the option price is calculated.</w:t>
+        <w:t>- **Spot Price (S):** Current price of the underlying asset.</w:t>
         <w:br/>
-        <w:t xml:space="preserve">  2. **Spot Price (S):** Current price of the underlying asset.</w:t>
+        <w:t>- **Strike Price (K):** Exercise price of the option.</w:t>
         <w:br/>
-        <w:t xml:space="preserve">  3. **Strike Price (K):** Exercise price of the option.</w:t>
+        <w:t>- **Time to Maturity (T):** Time remaining until option expiration, expressed in years.</w:t>
         <w:br/>
-        <w:t xml:space="preserve">  4. **Time to Maturity (T):** Time remaining until option expiration, expressed in years.</w:t>
+        <w:t>- **Risk-Free Rate (r):** Annualized risk-free interest rate used for discounting.</w:t>
         <w:br/>
-        <w:t xml:space="preserve">  5. **Risk-Free Rate (r):** Annualized risk-free interest rate, used for discounting.</w:t>
+        <w:t>- **Volatility (σ):** Annualized standard deviation of the underlying asset’s returns.</w:t>
         <w:br/>
-        <w:t xml:space="preserve">  6. **Volatility (σ):** Annualized standard deviation of the underlying asset’s returns.</w:t>
+        <w:t>- **Option Type:** Specifies whether the option is a call or a put.</w:t>
         <w:br/>
-        <w:t xml:space="preserve">  7. **Option Type:** Specifies whether the option is a call or put.</w:t>
+        <w:t>- **Asset Class:** Classification of the underlying asset (e.g., equity, commodity).</w:t>
         <w:br/>
-        <w:t xml:space="preserve">  8. **Asset Class:** Category of the underlying asset (e.g., equity, commodity).</w:t>
-      </w:r>
-    </w:p>
-    <w:p>
-      <w:r>
-        <w:t>- **Output Variable:**</w:t>
-        <w:br/>
-        <w:t xml:space="preserve">  - **BSM_Price:** The theoretical option price computed using the Black–Scholes–Merton formula.</w:t>
+        <w:t>- **BSM_Price:** The theoretical option price computed using the BSM formula.</w:t>
       </w:r>
     </w:p>
     <w:p>
@@ -635,16 +842,16 @@
     </w:p>
     <w:p>
       <w:r>
-        <w:t>- Rows containing missing or invalid input values may produce missing or unreliable BSM prices.</w:t>
+        <w:t>- Rows containing missing or invalid input parameters may produce missing or unreliable BSM prices.</w:t>
         <w:br/>
         <w:t>- Such cases require careful handling in production environments to ensure pricing accuracy and robustness.</w:t>
         <w:br/>
-        <w:t>- Validation and preprocessing steps should be implemented to detect and address data quality issues prior to model application.</w:t>
+        <w:t>- Validation and preprocessing steps should be implemented to detect and address data quality issues before pricing.</w:t>
       </w:r>
     </w:p>
     <w:p>
       <w:r>
-        <w:t>This structured approach enables consistent and transparent option pricing, facilitating further quantitative analysis and risk management.</w:t>
+        <w:t>The following table (not included here) illustrates a representative sample of the dataset with these variables and corresponding BSM prices.</w:t>
       </w:r>
     </w:p>
     <w:sectPr>

</xml_diff>